<commit_message>
ATUALIZANDO O RELATORIO DE TESTES_V1.0.3
</commit_message>
<xml_diff>
--- a/RELATORIO-TESTE.docx
+++ b/RELATORIO-TESTE.docx
@@ -654,6 +654,1174 @@
     <w:p/>
     <w:p>
       <w:r>
+        <w:t>}</w:t>
+      </w:r>
+    </w:p>
+    <w:p>
+      <w:pPr>
+        <w:rPr>
+          <w:color w:val="FF0000"/>
+        </w:rPr>
+      </w:pPr>
+      <w:r>
+        <w:rPr>
+          <w:color w:val="FF0000"/>
+        </w:rPr>
+        <w:t>2-)</w:t>
+      </w:r>
+    </w:p>
+    <w:p>
+      <w:pPr>
+        <w:autoSpaceDE w:val="0"/>
+        <w:autoSpaceDN w:val="0"/>
+        <w:adjustRightInd w:val="0"/>
+        <w:spacing w:after="0" w:line="240" w:lineRule="auto"/>
+        <w:rPr>
+          <w:rFonts w:ascii="Consolas" w:hAnsi="Consolas" w:cs="Consolas"/>
+          <w:color w:val="000000"/>
+          <w:sz w:val="20"/>
+          <w:szCs w:val="20"/>
+        </w:rPr>
+      </w:pPr>
+      <w:r>
+        <w:rPr>
+          <w:rFonts w:ascii="Consolas" w:hAnsi="Consolas" w:cs="Consolas"/>
+          <w:color w:val="000000"/>
+          <w:sz w:val="20"/>
+          <w:szCs w:val="20"/>
+        </w:rPr>
+        <w:t>ESTAVA DESSE JEITO:</w:t>
+      </w:r>
+    </w:p>
+    <w:p>
+      <w:proofErr w:type="spellStart"/>
+      <w:r>
+        <w:rPr>
+          <w:rFonts w:ascii="CIDFont+F3" w:hAnsi="CIDFont+F3" w:cs="CIDFont+F3"/>
+          <w:color w:val="333333"/>
+          <w:sz w:val="14"/>
+          <w:szCs w:val="14"/>
+        </w:rPr>
+        <w:t>public</w:t>
+      </w:r>
+      <w:proofErr w:type="spellEnd"/>
+      <w:r>
+        <w:rPr>
+          <w:rFonts w:ascii="CIDFont+F3" w:hAnsi="CIDFont+F3" w:cs="CIDFont+F3"/>
+          <w:color w:val="333333"/>
+          <w:sz w:val="14"/>
+          <w:szCs w:val="14"/>
+        </w:rPr>
+        <w:t xml:space="preserve"> </w:t>
+      </w:r>
+      <w:proofErr w:type="spellStart"/>
+      <w:r>
+        <w:rPr>
+          <w:rFonts w:ascii="CIDFont+F3" w:hAnsi="CIDFont+F3" w:cs="CIDFont+F3"/>
+          <w:color w:val="333333"/>
+          <w:sz w:val="14"/>
+          <w:szCs w:val="14"/>
+        </w:rPr>
+        <w:t>int</w:t>
+      </w:r>
+      <w:proofErr w:type="spellEnd"/>
+      <w:r>
+        <w:rPr>
+          <w:rFonts w:ascii="CIDFont+F3" w:hAnsi="CIDFont+F3" w:cs="CIDFont+F3"/>
+          <w:color w:val="333333"/>
+          <w:sz w:val="14"/>
+          <w:szCs w:val="14"/>
+        </w:rPr>
+        <w:t xml:space="preserve"> </w:t>
+      </w:r>
+      <w:proofErr w:type="spellStart"/>
+      <w:proofErr w:type="gramStart"/>
+      <w:r>
+        <w:rPr>
+          <w:rFonts w:ascii="CIDFont+F3" w:hAnsi="CIDFont+F3" w:cs="CIDFont+F3"/>
+          <w:color w:val="333333"/>
+          <w:sz w:val="14"/>
+          <w:szCs w:val="14"/>
+        </w:rPr>
+        <w:t>calculaPena</w:t>
+      </w:r>
+      <w:proofErr w:type="spellEnd"/>
+      <w:r>
+        <w:rPr>
+          <w:rFonts w:ascii="CIDFont+F3" w:hAnsi="CIDFont+F3" w:cs="CIDFont+F3"/>
+          <w:color w:val="333333"/>
+          <w:sz w:val="14"/>
+          <w:szCs w:val="14"/>
+        </w:rPr>
+        <w:t>(</w:t>
+      </w:r>
+      <w:proofErr w:type="gramEnd"/>
+      <w:r>
+        <w:rPr>
+          <w:rFonts w:ascii="CIDFont+F3" w:hAnsi="CIDFont+F3" w:cs="CIDFont+F3"/>
+          <w:color w:val="333333"/>
+          <w:sz w:val="14"/>
+          <w:szCs w:val="14"/>
+        </w:rPr>
+        <w:t xml:space="preserve">Resposta </w:t>
+      </w:r>
+      <w:proofErr w:type="spellStart"/>
+      <w:r>
+        <w:rPr>
+          <w:rFonts w:ascii="CIDFont+F3" w:hAnsi="CIDFont+F3" w:cs="CIDFont+F3"/>
+          <w:color w:val="333333"/>
+          <w:sz w:val="14"/>
+          <w:szCs w:val="14"/>
+        </w:rPr>
+        <w:t>respostaPrisioneiroA</w:t>
+      </w:r>
+      <w:proofErr w:type="spellEnd"/>
+      <w:r>
+        <w:rPr>
+          <w:rFonts w:ascii="CIDFont+F3" w:hAnsi="CIDFont+F3" w:cs="CIDFont+F3"/>
+          <w:color w:val="333333"/>
+          <w:sz w:val="14"/>
+          <w:szCs w:val="14"/>
+        </w:rPr>
+        <w:t xml:space="preserve">, Resposta </w:t>
+      </w:r>
+      <w:proofErr w:type="spellStart"/>
+      <w:r>
+        <w:rPr>
+          <w:rFonts w:ascii="CIDFont+F3" w:hAnsi="CIDFont+F3" w:cs="CIDFont+F3"/>
+          <w:color w:val="333333"/>
+          <w:sz w:val="14"/>
+          <w:szCs w:val="14"/>
+        </w:rPr>
+        <w:t>respostaPrisioneiroB</w:t>
+      </w:r>
+      <w:proofErr w:type="spellEnd"/>
+      <w:r>
+        <w:rPr>
+          <w:rFonts w:ascii="CIDFont+F3" w:hAnsi="CIDFont+F3" w:cs="CIDFont+F3"/>
+          <w:color w:val="333333"/>
+          <w:sz w:val="14"/>
+          <w:szCs w:val="14"/>
+        </w:rPr>
+        <w:t>) {</w:t>
+      </w:r>
+    </w:p>
+    <w:p>
+      <w:pPr>
+        <w:autoSpaceDE w:val="0"/>
+        <w:autoSpaceDN w:val="0"/>
+        <w:adjustRightInd w:val="0"/>
+        <w:spacing w:after="0" w:line="240" w:lineRule="auto"/>
+        <w:rPr>
+          <w:rFonts w:ascii="Consolas" w:hAnsi="Consolas" w:cs="Consolas"/>
+          <w:b/>
+          <w:bCs/>
+          <w:color w:val="7F0055"/>
+          <w:sz w:val="20"/>
+          <w:szCs w:val="20"/>
+        </w:rPr>
+      </w:pPr>
+      <w:r>
+        <w:rPr>
+          <w:rFonts w:ascii="Consolas" w:hAnsi="Consolas" w:cs="Consolas"/>
+          <w:b/>
+          <w:bCs/>
+          <w:color w:val="7F0055"/>
+          <w:sz w:val="20"/>
+          <w:szCs w:val="20"/>
+        </w:rPr>
+        <w:t>FICOU ASSIM</w:t>
+      </w:r>
+    </w:p>
+    <w:p>
+      <w:proofErr w:type="spellStart"/>
+      <w:r>
+        <w:rPr>
+          <w:rFonts w:ascii="CIDFont+F3" w:hAnsi="CIDFont+F3" w:cs="CIDFont+F3"/>
+          <w:color w:val="333333"/>
+          <w:sz w:val="14"/>
+          <w:szCs w:val="14"/>
+        </w:rPr>
+        <w:t>int</w:t>
+      </w:r>
+      <w:proofErr w:type="spellEnd"/>
+      <w:r>
+        <w:rPr>
+          <w:rFonts w:ascii="CIDFont+F3" w:hAnsi="CIDFont+F3" w:cs="CIDFont+F3"/>
+          <w:color w:val="333333"/>
+          <w:sz w:val="14"/>
+          <w:szCs w:val="14"/>
+        </w:rPr>
+        <w:t xml:space="preserve"> </w:t>
+      </w:r>
+      <w:proofErr w:type="spellStart"/>
+      <w:proofErr w:type="gramStart"/>
+      <w:r>
+        <w:rPr>
+          <w:rFonts w:ascii="CIDFont+F3" w:hAnsi="CIDFont+F3" w:cs="CIDFont+F3"/>
+          <w:color w:val="333333"/>
+          <w:sz w:val="14"/>
+          <w:szCs w:val="14"/>
+        </w:rPr>
+        <w:t>calculaPena</w:t>
+      </w:r>
+      <w:proofErr w:type="spellEnd"/>
+      <w:r>
+        <w:rPr>
+          <w:rFonts w:ascii="CIDFont+F3" w:hAnsi="CIDFont+F3" w:cs="CIDFont+F3"/>
+          <w:color w:val="333333"/>
+          <w:sz w:val="14"/>
+          <w:szCs w:val="14"/>
+        </w:rPr>
+        <w:t>(</w:t>
+      </w:r>
+      <w:proofErr w:type="spellStart"/>
+      <w:proofErr w:type="gramEnd"/>
+      <w:r>
+        <w:rPr>
+          <w:rFonts w:ascii="CIDFont+F3" w:hAnsi="CIDFont+F3" w:cs="CIDFont+F3"/>
+          <w:color w:val="333333"/>
+          <w:sz w:val="14"/>
+          <w:szCs w:val="14"/>
+        </w:rPr>
+        <w:t>String</w:t>
+      </w:r>
+      <w:proofErr w:type="spellEnd"/>
+      <w:r>
+        <w:rPr>
+          <w:rFonts w:ascii="CIDFont+F3" w:hAnsi="CIDFont+F3" w:cs="CIDFont+F3"/>
+          <w:color w:val="333333"/>
+          <w:sz w:val="14"/>
+          <w:szCs w:val="14"/>
+        </w:rPr>
+        <w:t xml:space="preserve"> </w:t>
+      </w:r>
+      <w:proofErr w:type="spellStart"/>
+      <w:r>
+        <w:rPr>
+          <w:rFonts w:ascii="CIDFont+F3" w:hAnsi="CIDFont+F3" w:cs="CIDFont+F3"/>
+          <w:color w:val="333333"/>
+          <w:sz w:val="14"/>
+          <w:szCs w:val="14"/>
+        </w:rPr>
+        <w:t>respostaPrisioneiroA</w:t>
+      </w:r>
+      <w:proofErr w:type="spellEnd"/>
+      <w:r>
+        <w:rPr>
+          <w:rFonts w:ascii="CIDFont+F3" w:hAnsi="CIDFont+F3" w:cs="CIDFont+F3"/>
+          <w:color w:val="333333"/>
+          <w:sz w:val="14"/>
+          <w:szCs w:val="14"/>
+        </w:rPr>
+        <w:t xml:space="preserve">, </w:t>
+      </w:r>
+      <w:proofErr w:type="spellStart"/>
+      <w:r>
+        <w:rPr>
+          <w:rFonts w:ascii="CIDFont+F3" w:hAnsi="CIDFont+F3" w:cs="CIDFont+F3"/>
+          <w:color w:val="333333"/>
+          <w:sz w:val="14"/>
+          <w:szCs w:val="14"/>
+        </w:rPr>
+        <w:t>String</w:t>
+      </w:r>
+      <w:proofErr w:type="spellEnd"/>
+      <w:r>
+        <w:rPr>
+          <w:rFonts w:ascii="CIDFont+F3" w:hAnsi="CIDFont+F3" w:cs="CIDFont+F3"/>
+          <w:color w:val="333333"/>
+          <w:sz w:val="14"/>
+          <w:szCs w:val="14"/>
+        </w:rPr>
+        <w:t xml:space="preserve"> </w:t>
+      </w:r>
+      <w:proofErr w:type="spellStart"/>
+      <w:r>
+        <w:rPr>
+          <w:rFonts w:ascii="CIDFont+F3" w:hAnsi="CIDFont+F3" w:cs="CIDFont+F3"/>
+          <w:color w:val="333333"/>
+          <w:sz w:val="14"/>
+          <w:szCs w:val="14"/>
+        </w:rPr>
+        <w:t>respostaPrisioneiroB</w:t>
+      </w:r>
+      <w:proofErr w:type="spellEnd"/>
+      <w:r>
+        <w:rPr>
+          <w:rFonts w:ascii="CIDFont+F3" w:hAnsi="CIDFont+F3" w:cs="CIDFont+F3"/>
+          <w:color w:val="333333"/>
+          <w:sz w:val="14"/>
+          <w:szCs w:val="14"/>
+        </w:rPr>
+        <w:t>) {</w:t>
+      </w:r>
+    </w:p>
+    <w:p/>
+    <w:p>
+      <w:pPr>
+        <w:autoSpaceDE w:val="0"/>
+        <w:autoSpaceDN w:val="0"/>
+        <w:adjustRightInd w:val="0"/>
+        <w:spacing w:after="0" w:line="240" w:lineRule="auto"/>
+        <w:rPr>
+          <w:rFonts w:ascii="Consolas" w:hAnsi="Consolas" w:cs="Consolas"/>
+          <w:color w:val="FF0000"/>
+          <w:sz w:val="20"/>
+          <w:szCs w:val="20"/>
+        </w:rPr>
+      </w:pPr>
+      <w:r>
+        <w:rPr>
+          <w:color w:val="FF0000"/>
+        </w:rPr>
+        <w:t>3-)</w:t>
+      </w:r>
+      <w:r>
+        <w:rPr>
+          <w:rFonts w:ascii="Consolas" w:hAnsi="Consolas" w:cs="Consolas"/>
+          <w:color w:val="FF0000"/>
+          <w:sz w:val="20"/>
+          <w:szCs w:val="20"/>
+        </w:rPr>
+        <w:tab/>
+      </w:r>
+    </w:p>
+    <w:p>
+      <w:pPr>
+        <w:autoSpaceDE w:val="0"/>
+        <w:autoSpaceDN w:val="0"/>
+        <w:adjustRightInd w:val="0"/>
+        <w:spacing w:after="0" w:line="240" w:lineRule="auto"/>
+        <w:rPr>
+          <w:rFonts w:ascii="Consolas" w:hAnsi="Consolas" w:cs="Consolas"/>
+          <w:color w:val="000000"/>
+          <w:sz w:val="20"/>
+          <w:szCs w:val="20"/>
+        </w:rPr>
+      </w:pPr>
+    </w:p>
+    <w:p>
+      <w:pPr>
+        <w:autoSpaceDE w:val="0"/>
+        <w:autoSpaceDN w:val="0"/>
+        <w:adjustRightInd w:val="0"/>
+        <w:spacing w:after="0" w:line="240" w:lineRule="auto"/>
+        <w:rPr>
+          <w:rFonts w:ascii="Consolas" w:hAnsi="Consolas" w:cs="Consolas"/>
+          <w:b/>
+          <w:bCs/>
+          <w:color w:val="000000"/>
+          <w:sz w:val="20"/>
+          <w:szCs w:val="20"/>
+        </w:rPr>
+      </w:pPr>
+      <w:r>
+        <w:rPr>
+          <w:rFonts w:ascii="Consolas" w:hAnsi="Consolas" w:cs="Consolas"/>
+          <w:b/>
+          <w:bCs/>
+          <w:color w:val="000000"/>
+          <w:sz w:val="20"/>
+          <w:szCs w:val="20"/>
+        </w:rPr>
+        <w:t>ESTAVA DESSE JEITO:</w:t>
+      </w:r>
+    </w:p>
+    <w:p>
+      <w:pPr>
+        <w:autoSpaceDE w:val="0"/>
+        <w:autoSpaceDN w:val="0"/>
+        <w:adjustRightInd w:val="0"/>
+        <w:spacing w:after="0" w:line="240" w:lineRule="auto"/>
+        <w:rPr>
+          <w:rFonts w:ascii="CIDFont+F3" w:hAnsi="CIDFont+F3" w:cs="CIDFont+F3"/>
+          <w:color w:val="333333"/>
+          <w:sz w:val="14"/>
+          <w:szCs w:val="14"/>
+        </w:rPr>
+      </w:pPr>
+      <w:proofErr w:type="spellStart"/>
+      <w:r>
+        <w:rPr>
+          <w:rFonts w:ascii="CIDFont+F3" w:hAnsi="CIDFont+F3" w:cs="CIDFont+F3"/>
+          <w:color w:val="333333"/>
+          <w:sz w:val="14"/>
+          <w:szCs w:val="14"/>
+        </w:rPr>
+        <w:t>if</w:t>
+      </w:r>
+      <w:proofErr w:type="spellEnd"/>
+      <w:r>
+        <w:rPr>
+          <w:rFonts w:ascii="CIDFont+F3" w:hAnsi="CIDFont+F3" w:cs="CIDFont+F3"/>
+          <w:color w:val="333333"/>
+          <w:sz w:val="14"/>
+          <w:szCs w:val="14"/>
+        </w:rPr>
+        <w:t xml:space="preserve"> (</w:t>
+      </w:r>
+      <w:proofErr w:type="spellStart"/>
+      <w:r>
+        <w:rPr>
+          <w:rFonts w:ascii="CIDFont+F3" w:hAnsi="CIDFont+F3" w:cs="CIDFont+F3"/>
+          <w:color w:val="333333"/>
+          <w:sz w:val="14"/>
+          <w:szCs w:val="14"/>
+        </w:rPr>
+        <w:t>respostaPrisioneiroA</w:t>
+      </w:r>
+      <w:proofErr w:type="spellEnd"/>
+      <w:r>
+        <w:rPr>
+          <w:rFonts w:ascii="CIDFont+F3" w:hAnsi="CIDFont+F3" w:cs="CIDFont+F3"/>
+          <w:color w:val="333333"/>
+          <w:sz w:val="14"/>
+          <w:szCs w:val="14"/>
+        </w:rPr>
+        <w:t xml:space="preserve"> == </w:t>
+      </w:r>
+      <w:proofErr w:type="spellStart"/>
+      <w:r>
+        <w:rPr>
+          <w:rFonts w:ascii="CIDFont+F3" w:hAnsi="CIDFont+F3" w:cs="CIDFont+F3"/>
+          <w:color w:val="333333"/>
+          <w:sz w:val="14"/>
+          <w:szCs w:val="14"/>
+        </w:rPr>
+        <w:t>Resposta.DELACAO</w:t>
+      </w:r>
+      <w:proofErr w:type="spellEnd"/>
+      <w:r>
+        <w:rPr>
+          <w:rFonts w:ascii="CIDFont+F3" w:hAnsi="CIDFont+F3" w:cs="CIDFont+F3"/>
+          <w:color w:val="333333"/>
+          <w:sz w:val="14"/>
+          <w:szCs w:val="14"/>
+        </w:rPr>
+        <w:t>) {</w:t>
+      </w:r>
+    </w:p>
+    <w:p>
+      <w:pPr>
+        <w:autoSpaceDE w:val="0"/>
+        <w:autoSpaceDN w:val="0"/>
+        <w:adjustRightInd w:val="0"/>
+        <w:spacing w:after="0" w:line="240" w:lineRule="auto"/>
+        <w:rPr>
+          <w:rFonts w:ascii="CIDFont+F3" w:hAnsi="CIDFont+F3" w:cs="CIDFont+F3"/>
+          <w:color w:val="333333"/>
+          <w:sz w:val="14"/>
+          <w:szCs w:val="14"/>
+        </w:rPr>
+      </w:pPr>
+      <w:proofErr w:type="spellStart"/>
+      <w:r>
+        <w:rPr>
+          <w:rFonts w:ascii="CIDFont+F3" w:hAnsi="CIDFont+F3" w:cs="CIDFont+F3"/>
+          <w:color w:val="333333"/>
+          <w:sz w:val="14"/>
+          <w:szCs w:val="14"/>
+        </w:rPr>
+        <w:t>if</w:t>
+      </w:r>
+      <w:proofErr w:type="spellEnd"/>
+      <w:r>
+        <w:rPr>
+          <w:rFonts w:ascii="CIDFont+F3" w:hAnsi="CIDFont+F3" w:cs="CIDFont+F3"/>
+          <w:color w:val="333333"/>
+          <w:sz w:val="14"/>
+          <w:szCs w:val="14"/>
+        </w:rPr>
+        <w:t xml:space="preserve"> (</w:t>
+      </w:r>
+      <w:proofErr w:type="spellStart"/>
+      <w:r>
+        <w:rPr>
+          <w:rFonts w:ascii="CIDFont+F3" w:hAnsi="CIDFont+F3" w:cs="CIDFont+F3"/>
+          <w:color w:val="333333"/>
+          <w:sz w:val="14"/>
+          <w:szCs w:val="14"/>
+        </w:rPr>
+        <w:t>respostaPrisioneiroB</w:t>
+      </w:r>
+      <w:proofErr w:type="spellEnd"/>
+      <w:r>
+        <w:rPr>
+          <w:rFonts w:ascii="CIDFont+F3" w:hAnsi="CIDFont+F3" w:cs="CIDFont+F3"/>
+          <w:color w:val="333333"/>
+          <w:sz w:val="14"/>
+          <w:szCs w:val="14"/>
+        </w:rPr>
+        <w:t xml:space="preserve"> == </w:t>
+      </w:r>
+      <w:proofErr w:type="spellStart"/>
+      <w:r>
+        <w:rPr>
+          <w:rFonts w:ascii="CIDFont+F3" w:hAnsi="CIDFont+F3" w:cs="CIDFont+F3"/>
+          <w:color w:val="333333"/>
+          <w:sz w:val="14"/>
+          <w:szCs w:val="14"/>
+        </w:rPr>
+        <w:t>Resposta.DELACAO</w:t>
+      </w:r>
+      <w:proofErr w:type="spellEnd"/>
+      <w:r>
+        <w:rPr>
+          <w:rFonts w:ascii="CIDFont+F3" w:hAnsi="CIDFont+F3" w:cs="CIDFont+F3"/>
+          <w:color w:val="333333"/>
+          <w:sz w:val="14"/>
+          <w:szCs w:val="14"/>
+        </w:rPr>
+        <w:t>) {</w:t>
+      </w:r>
+    </w:p>
+    <w:p>
+      <w:pPr>
+        <w:autoSpaceDE w:val="0"/>
+        <w:autoSpaceDN w:val="0"/>
+        <w:adjustRightInd w:val="0"/>
+        <w:spacing w:after="0" w:line="240" w:lineRule="auto"/>
+        <w:rPr>
+          <w:rFonts w:ascii="CIDFont+F3" w:hAnsi="CIDFont+F3" w:cs="CIDFont+F3"/>
+          <w:color w:val="333333"/>
+          <w:sz w:val="14"/>
+          <w:szCs w:val="14"/>
+        </w:rPr>
+      </w:pPr>
+      <w:proofErr w:type="spellStart"/>
+      <w:r>
+        <w:rPr>
+          <w:rFonts w:ascii="CIDFont+F3" w:hAnsi="CIDFont+F3" w:cs="CIDFont+F3"/>
+          <w:color w:val="333333"/>
+          <w:sz w:val="14"/>
+          <w:szCs w:val="14"/>
+        </w:rPr>
+        <w:t>return</w:t>
+      </w:r>
+      <w:proofErr w:type="spellEnd"/>
+      <w:r>
+        <w:rPr>
+          <w:rFonts w:ascii="CIDFont+F3" w:hAnsi="CIDFont+F3" w:cs="CIDFont+F3"/>
+          <w:color w:val="333333"/>
+          <w:sz w:val="14"/>
+          <w:szCs w:val="14"/>
+        </w:rPr>
+        <w:t xml:space="preserve"> PENA_CONDENACAO_MUTUA;</w:t>
+      </w:r>
+    </w:p>
+    <w:p>
+      <w:pPr>
+        <w:autoSpaceDE w:val="0"/>
+        <w:autoSpaceDN w:val="0"/>
+        <w:adjustRightInd w:val="0"/>
+        <w:spacing w:after="0" w:line="240" w:lineRule="auto"/>
+        <w:rPr>
+          <w:rFonts w:ascii="CIDFont+F3" w:hAnsi="CIDFont+F3" w:cs="CIDFont+F3"/>
+          <w:color w:val="333333"/>
+          <w:sz w:val="14"/>
+          <w:szCs w:val="14"/>
+        </w:rPr>
+      </w:pPr>
+      <w:r>
+        <w:rPr>
+          <w:rFonts w:ascii="CIDFont+F3" w:hAnsi="CIDFont+F3" w:cs="CIDFont+F3"/>
+          <w:color w:val="333333"/>
+          <w:sz w:val="14"/>
+          <w:szCs w:val="14"/>
+        </w:rPr>
+        <w:t xml:space="preserve">} </w:t>
+      </w:r>
+      <w:proofErr w:type="spellStart"/>
+      <w:r>
+        <w:rPr>
+          <w:rFonts w:ascii="CIDFont+F3" w:hAnsi="CIDFont+F3" w:cs="CIDFont+F3"/>
+          <w:color w:val="333333"/>
+          <w:sz w:val="14"/>
+          <w:szCs w:val="14"/>
+        </w:rPr>
+        <w:t>else</w:t>
+      </w:r>
+      <w:proofErr w:type="spellEnd"/>
+      <w:r>
+        <w:rPr>
+          <w:rFonts w:ascii="CIDFont+F3" w:hAnsi="CIDFont+F3" w:cs="CIDFont+F3"/>
+          <w:color w:val="333333"/>
+          <w:sz w:val="14"/>
+          <w:szCs w:val="14"/>
+        </w:rPr>
+        <w:t xml:space="preserve"> {</w:t>
+      </w:r>
+    </w:p>
+    <w:p>
+      <w:pPr>
+        <w:autoSpaceDE w:val="0"/>
+        <w:autoSpaceDN w:val="0"/>
+        <w:adjustRightInd w:val="0"/>
+        <w:spacing w:after="0" w:line="240" w:lineRule="auto"/>
+        <w:rPr>
+          <w:rFonts w:ascii="CIDFont+F3" w:hAnsi="CIDFont+F3" w:cs="CIDFont+F3"/>
+          <w:color w:val="333333"/>
+          <w:sz w:val="14"/>
+          <w:szCs w:val="14"/>
+        </w:rPr>
+      </w:pPr>
+      <w:proofErr w:type="spellStart"/>
+      <w:r>
+        <w:rPr>
+          <w:rFonts w:ascii="CIDFont+F3" w:hAnsi="CIDFont+F3" w:cs="CIDFont+F3"/>
+          <w:color w:val="333333"/>
+          <w:sz w:val="14"/>
+          <w:szCs w:val="14"/>
+        </w:rPr>
+        <w:t>return</w:t>
+      </w:r>
+      <w:proofErr w:type="spellEnd"/>
+      <w:r>
+        <w:rPr>
+          <w:rFonts w:ascii="CIDFont+F3" w:hAnsi="CIDFont+F3" w:cs="CIDFont+F3"/>
+          <w:color w:val="333333"/>
+          <w:sz w:val="14"/>
+          <w:szCs w:val="14"/>
+        </w:rPr>
+        <w:t xml:space="preserve"> PENA_INOCENCIA;</w:t>
+      </w:r>
+    </w:p>
+    <w:p>
+      <w:pPr>
+        <w:autoSpaceDE w:val="0"/>
+        <w:autoSpaceDN w:val="0"/>
+        <w:adjustRightInd w:val="0"/>
+        <w:spacing w:after="0" w:line="240" w:lineRule="auto"/>
+        <w:rPr>
+          <w:rFonts w:ascii="CIDFont+F3" w:hAnsi="CIDFont+F3" w:cs="CIDFont+F3"/>
+          <w:color w:val="333333"/>
+          <w:sz w:val="14"/>
+          <w:szCs w:val="14"/>
+        </w:rPr>
+      </w:pPr>
+      <w:r>
+        <w:rPr>
+          <w:rFonts w:ascii="CIDFont+F3" w:hAnsi="CIDFont+F3" w:cs="CIDFont+F3"/>
+          <w:color w:val="333333"/>
+          <w:sz w:val="14"/>
+          <w:szCs w:val="14"/>
+        </w:rPr>
+        <w:t>}</w:t>
+      </w:r>
+    </w:p>
+    <w:p>
+      <w:pPr>
+        <w:autoSpaceDE w:val="0"/>
+        <w:autoSpaceDN w:val="0"/>
+        <w:adjustRightInd w:val="0"/>
+        <w:spacing w:after="0" w:line="240" w:lineRule="auto"/>
+        <w:rPr>
+          <w:rFonts w:ascii="Consolas" w:hAnsi="Consolas" w:cs="Consolas"/>
+          <w:b/>
+          <w:bCs/>
+          <w:color w:val="7F0055"/>
+          <w:sz w:val="20"/>
+          <w:szCs w:val="20"/>
+        </w:rPr>
+      </w:pPr>
+      <w:r>
+        <w:rPr>
+          <w:rFonts w:ascii="CIDFont+F3" w:hAnsi="CIDFont+F3" w:cs="CIDFont+F3"/>
+          <w:color w:val="333333"/>
+          <w:sz w:val="14"/>
+          <w:szCs w:val="14"/>
+        </w:rPr>
+        <w:t>}</w:t>
+      </w:r>
+    </w:p>
+    <w:p>
+      <w:pPr>
+        <w:autoSpaceDE w:val="0"/>
+        <w:autoSpaceDN w:val="0"/>
+        <w:adjustRightInd w:val="0"/>
+        <w:spacing w:after="0" w:line="240" w:lineRule="auto"/>
+        <w:rPr>
+          <w:rFonts w:ascii="Consolas" w:hAnsi="Consolas" w:cs="Consolas"/>
+          <w:b/>
+          <w:bCs/>
+          <w:color w:val="7F0055"/>
+          <w:sz w:val="20"/>
+          <w:szCs w:val="20"/>
+        </w:rPr>
+      </w:pPr>
+    </w:p>
+    <w:p>
+      <w:pPr>
+        <w:autoSpaceDE w:val="0"/>
+        <w:autoSpaceDN w:val="0"/>
+        <w:adjustRightInd w:val="0"/>
+        <w:spacing w:after="0" w:line="240" w:lineRule="auto"/>
+        <w:rPr>
+          <w:rFonts w:ascii="Consolas" w:hAnsi="Consolas" w:cs="Consolas"/>
+          <w:b/>
+          <w:bCs/>
+          <w:color w:val="7F0055"/>
+          <w:sz w:val="20"/>
+          <w:szCs w:val="20"/>
+        </w:rPr>
+      </w:pPr>
+      <w:r>
+        <w:rPr>
+          <w:rFonts w:ascii="Consolas" w:hAnsi="Consolas" w:cs="Consolas"/>
+          <w:b/>
+          <w:bCs/>
+          <w:color w:val="7F0055"/>
+          <w:sz w:val="20"/>
+          <w:szCs w:val="20"/>
+        </w:rPr>
+        <w:t>FICOU ASSIM</w:t>
+      </w:r>
+    </w:p>
+    <w:p>
+      <w:pPr>
+        <w:autoSpaceDE w:val="0"/>
+        <w:autoSpaceDN w:val="0"/>
+        <w:adjustRightInd w:val="0"/>
+        <w:spacing w:after="0" w:line="240" w:lineRule="auto"/>
+        <w:rPr>
+          <w:rFonts w:ascii="Consolas" w:hAnsi="Consolas" w:cs="Consolas"/>
+          <w:sz w:val="20"/>
+          <w:szCs w:val="20"/>
+        </w:rPr>
+      </w:pPr>
+      <w:proofErr w:type="spellStart"/>
+      <w:proofErr w:type="gramStart"/>
+      <w:r>
+        <w:rPr>
+          <w:rFonts w:ascii="Consolas" w:hAnsi="Consolas" w:cs="Consolas"/>
+          <w:b/>
+          <w:bCs/>
+          <w:color w:val="7F0055"/>
+          <w:sz w:val="20"/>
+          <w:szCs w:val="20"/>
+        </w:rPr>
+        <w:t>if</w:t>
+      </w:r>
+      <w:proofErr w:type="spellEnd"/>
+      <w:r>
+        <w:rPr>
+          <w:rFonts w:ascii="Consolas" w:hAnsi="Consolas" w:cs="Consolas"/>
+          <w:color w:val="000000"/>
+          <w:sz w:val="20"/>
+          <w:szCs w:val="20"/>
+        </w:rPr>
+        <w:t>(</w:t>
+      </w:r>
+      <w:proofErr w:type="spellStart"/>
+      <w:proofErr w:type="gramEnd"/>
+      <w:r>
+        <w:rPr>
+          <w:rFonts w:ascii="Consolas" w:hAnsi="Consolas" w:cs="Consolas"/>
+          <w:color w:val="6A3E3E"/>
+          <w:sz w:val="20"/>
+          <w:szCs w:val="20"/>
+        </w:rPr>
+        <w:t>respostaPrisioneiroA</w:t>
+      </w:r>
+      <w:proofErr w:type="spellEnd"/>
+      <w:r>
+        <w:rPr>
+          <w:rFonts w:ascii="Consolas" w:hAnsi="Consolas" w:cs="Consolas"/>
+          <w:color w:val="000000"/>
+          <w:sz w:val="20"/>
+          <w:szCs w:val="20"/>
+        </w:rPr>
+        <w:t xml:space="preserve"> == </w:t>
+      </w:r>
+      <w:r>
+        <w:rPr>
+          <w:rFonts w:ascii="Consolas" w:hAnsi="Consolas" w:cs="Consolas"/>
+          <w:color w:val="2A00FF"/>
+          <w:sz w:val="20"/>
+          <w:szCs w:val="20"/>
+        </w:rPr>
+        <w:t>"Culpado"</w:t>
+      </w:r>
+      <w:r>
+        <w:rPr>
+          <w:rFonts w:ascii="Consolas" w:hAnsi="Consolas" w:cs="Consolas"/>
+          <w:color w:val="000000"/>
+          <w:sz w:val="20"/>
+          <w:szCs w:val="20"/>
+        </w:rPr>
+        <w:t>) {</w:t>
+      </w:r>
+    </w:p>
+    <w:p>
+      <w:pPr>
+        <w:autoSpaceDE w:val="0"/>
+        <w:autoSpaceDN w:val="0"/>
+        <w:adjustRightInd w:val="0"/>
+        <w:spacing w:after="0" w:line="240" w:lineRule="auto"/>
+        <w:rPr>
+          <w:rFonts w:ascii="Consolas" w:hAnsi="Consolas" w:cs="Consolas"/>
+          <w:sz w:val="20"/>
+          <w:szCs w:val="20"/>
+        </w:rPr>
+      </w:pPr>
+      <w:r>
+        <w:rPr>
+          <w:rFonts w:ascii="Consolas" w:hAnsi="Consolas" w:cs="Consolas"/>
+          <w:color w:val="000000"/>
+          <w:sz w:val="20"/>
+          <w:szCs w:val="20"/>
+        </w:rPr>
+        <w:tab/>
+      </w:r>
+      <w:r>
+        <w:rPr>
+          <w:rFonts w:ascii="Consolas" w:hAnsi="Consolas" w:cs="Consolas"/>
+          <w:color w:val="000000"/>
+          <w:sz w:val="20"/>
+          <w:szCs w:val="20"/>
+        </w:rPr>
+        <w:tab/>
+      </w:r>
+      <w:r>
+        <w:rPr>
+          <w:rFonts w:ascii="Consolas" w:hAnsi="Consolas" w:cs="Consolas"/>
+          <w:color w:val="000000"/>
+          <w:sz w:val="20"/>
+          <w:szCs w:val="20"/>
+        </w:rPr>
+        <w:tab/>
+      </w:r>
+      <w:proofErr w:type="spellStart"/>
+      <w:r>
+        <w:rPr>
+          <w:rFonts w:ascii="Consolas" w:hAnsi="Consolas" w:cs="Consolas"/>
+          <w:b/>
+          <w:bCs/>
+          <w:color w:val="7F0055"/>
+          <w:sz w:val="20"/>
+          <w:szCs w:val="20"/>
+        </w:rPr>
+        <w:t>if</w:t>
+      </w:r>
+      <w:proofErr w:type="spellEnd"/>
+      <w:r>
+        <w:rPr>
+          <w:rFonts w:ascii="Consolas" w:hAnsi="Consolas" w:cs="Consolas"/>
+          <w:color w:val="000000"/>
+          <w:sz w:val="20"/>
+          <w:szCs w:val="20"/>
+        </w:rPr>
+        <w:t xml:space="preserve"> (</w:t>
+      </w:r>
+      <w:proofErr w:type="spellStart"/>
+      <w:r>
+        <w:rPr>
+          <w:rFonts w:ascii="Consolas" w:hAnsi="Consolas" w:cs="Consolas"/>
+          <w:color w:val="6A3E3E"/>
+          <w:sz w:val="20"/>
+          <w:szCs w:val="20"/>
+        </w:rPr>
+        <w:t>respostaPrisioneiroB</w:t>
+      </w:r>
+      <w:proofErr w:type="spellEnd"/>
+      <w:r>
+        <w:rPr>
+          <w:rFonts w:ascii="Consolas" w:hAnsi="Consolas" w:cs="Consolas"/>
+          <w:color w:val="000000"/>
+          <w:sz w:val="20"/>
+          <w:szCs w:val="20"/>
+        </w:rPr>
+        <w:t xml:space="preserve"> == </w:t>
+      </w:r>
+      <w:r>
+        <w:rPr>
+          <w:rFonts w:ascii="Consolas" w:hAnsi="Consolas" w:cs="Consolas"/>
+          <w:color w:val="2A00FF"/>
+          <w:sz w:val="20"/>
+          <w:szCs w:val="20"/>
+        </w:rPr>
+        <w:t>"Culpado"</w:t>
+      </w:r>
+      <w:r>
+        <w:rPr>
+          <w:rFonts w:ascii="Consolas" w:hAnsi="Consolas" w:cs="Consolas"/>
+          <w:color w:val="000000"/>
+          <w:sz w:val="20"/>
+          <w:szCs w:val="20"/>
+        </w:rPr>
+        <w:t>) {</w:t>
+      </w:r>
+    </w:p>
+    <w:p>
+      <w:pPr>
+        <w:autoSpaceDE w:val="0"/>
+        <w:autoSpaceDN w:val="0"/>
+        <w:adjustRightInd w:val="0"/>
+        <w:spacing w:after="0" w:line="240" w:lineRule="auto"/>
+        <w:rPr>
+          <w:rFonts w:ascii="Consolas" w:hAnsi="Consolas" w:cs="Consolas"/>
+          <w:sz w:val="20"/>
+          <w:szCs w:val="20"/>
+        </w:rPr>
+      </w:pPr>
+      <w:r>
+        <w:rPr>
+          <w:rFonts w:ascii="Consolas" w:hAnsi="Consolas" w:cs="Consolas"/>
+          <w:color w:val="000000"/>
+          <w:sz w:val="20"/>
+          <w:szCs w:val="20"/>
+        </w:rPr>
+        <w:tab/>
+      </w:r>
+      <w:r>
+        <w:rPr>
+          <w:rFonts w:ascii="Consolas" w:hAnsi="Consolas" w:cs="Consolas"/>
+          <w:color w:val="000000"/>
+          <w:sz w:val="20"/>
+          <w:szCs w:val="20"/>
+        </w:rPr>
+        <w:tab/>
+      </w:r>
+      <w:r>
+        <w:rPr>
+          <w:rFonts w:ascii="Consolas" w:hAnsi="Consolas" w:cs="Consolas"/>
+          <w:color w:val="000000"/>
+          <w:sz w:val="20"/>
+          <w:szCs w:val="20"/>
+        </w:rPr>
+        <w:tab/>
+      </w:r>
+      <w:r>
+        <w:rPr>
+          <w:rFonts w:ascii="Consolas" w:hAnsi="Consolas" w:cs="Consolas"/>
+          <w:color w:val="000000"/>
+          <w:sz w:val="20"/>
+          <w:szCs w:val="20"/>
+        </w:rPr>
+        <w:tab/>
+      </w:r>
+      <w:proofErr w:type="spellStart"/>
+      <w:r>
+        <w:rPr>
+          <w:rFonts w:ascii="Consolas" w:hAnsi="Consolas" w:cs="Consolas"/>
+          <w:b/>
+          <w:bCs/>
+          <w:color w:val="7F0055"/>
+          <w:sz w:val="20"/>
+          <w:szCs w:val="20"/>
+        </w:rPr>
+        <w:t>return</w:t>
+      </w:r>
+      <w:proofErr w:type="spellEnd"/>
+      <w:r>
+        <w:rPr>
+          <w:rFonts w:ascii="Consolas" w:hAnsi="Consolas" w:cs="Consolas"/>
+          <w:color w:val="000000"/>
+          <w:sz w:val="20"/>
+          <w:szCs w:val="20"/>
+        </w:rPr>
+        <w:t xml:space="preserve"> </w:t>
+      </w:r>
+      <w:r>
+        <w:rPr>
+          <w:rFonts w:ascii="Consolas" w:hAnsi="Consolas" w:cs="Consolas"/>
+          <w:color w:val="0000C0"/>
+          <w:sz w:val="20"/>
+          <w:szCs w:val="20"/>
+        </w:rPr>
+        <w:t>PENA_CONDENACAO_MUTUA</w:t>
+      </w:r>
+      <w:r>
+        <w:rPr>
+          <w:rFonts w:ascii="Consolas" w:hAnsi="Consolas" w:cs="Consolas"/>
+          <w:color w:val="000000"/>
+          <w:sz w:val="20"/>
+          <w:szCs w:val="20"/>
+        </w:rPr>
+        <w:t>;</w:t>
+      </w:r>
+    </w:p>
+    <w:p>
+      <w:pPr>
+        <w:autoSpaceDE w:val="0"/>
+        <w:autoSpaceDN w:val="0"/>
+        <w:adjustRightInd w:val="0"/>
+        <w:spacing w:after="0" w:line="240" w:lineRule="auto"/>
+        <w:rPr>
+          <w:rFonts w:ascii="Consolas" w:hAnsi="Consolas" w:cs="Consolas"/>
+          <w:sz w:val="20"/>
+          <w:szCs w:val="20"/>
+        </w:rPr>
+      </w:pPr>
+      <w:r>
+        <w:rPr>
+          <w:rFonts w:ascii="Consolas" w:hAnsi="Consolas" w:cs="Consolas"/>
+          <w:color w:val="000000"/>
+          <w:sz w:val="20"/>
+          <w:szCs w:val="20"/>
+        </w:rPr>
+        <w:tab/>
+      </w:r>
+      <w:r>
+        <w:rPr>
+          <w:rFonts w:ascii="Consolas" w:hAnsi="Consolas" w:cs="Consolas"/>
+          <w:color w:val="000000"/>
+          <w:sz w:val="20"/>
+          <w:szCs w:val="20"/>
+        </w:rPr>
+        <w:tab/>
+      </w:r>
+      <w:r>
+        <w:rPr>
+          <w:rFonts w:ascii="Consolas" w:hAnsi="Consolas" w:cs="Consolas"/>
+          <w:color w:val="000000"/>
+          <w:sz w:val="20"/>
+          <w:szCs w:val="20"/>
+        </w:rPr>
+        <w:tab/>
+        <w:t xml:space="preserve">} </w:t>
+      </w:r>
+      <w:proofErr w:type="spellStart"/>
+      <w:r>
+        <w:rPr>
+          <w:rFonts w:ascii="Consolas" w:hAnsi="Consolas" w:cs="Consolas"/>
+          <w:b/>
+          <w:bCs/>
+          <w:color w:val="7F0055"/>
+          <w:sz w:val="20"/>
+          <w:szCs w:val="20"/>
+        </w:rPr>
+        <w:t>else</w:t>
+      </w:r>
+      <w:proofErr w:type="spellEnd"/>
+      <w:r>
+        <w:rPr>
+          <w:rFonts w:ascii="Consolas" w:hAnsi="Consolas" w:cs="Consolas"/>
+          <w:color w:val="000000"/>
+          <w:sz w:val="20"/>
+          <w:szCs w:val="20"/>
+        </w:rPr>
+        <w:t xml:space="preserve"> {</w:t>
+      </w:r>
+    </w:p>
+    <w:p>
+      <w:pPr>
+        <w:autoSpaceDE w:val="0"/>
+        <w:autoSpaceDN w:val="0"/>
+        <w:adjustRightInd w:val="0"/>
+        <w:spacing w:after="0" w:line="240" w:lineRule="auto"/>
+        <w:rPr>
+          <w:rFonts w:ascii="Consolas" w:hAnsi="Consolas" w:cs="Consolas"/>
+          <w:sz w:val="20"/>
+          <w:szCs w:val="20"/>
+        </w:rPr>
+      </w:pPr>
+      <w:r>
+        <w:rPr>
+          <w:rFonts w:ascii="Consolas" w:hAnsi="Consolas" w:cs="Consolas"/>
+          <w:color w:val="000000"/>
+          <w:sz w:val="20"/>
+          <w:szCs w:val="20"/>
+        </w:rPr>
+        <w:tab/>
+      </w:r>
+      <w:r>
+        <w:rPr>
+          <w:rFonts w:ascii="Consolas" w:hAnsi="Consolas" w:cs="Consolas"/>
+          <w:color w:val="000000"/>
+          <w:sz w:val="20"/>
+          <w:szCs w:val="20"/>
+        </w:rPr>
+        <w:tab/>
+      </w:r>
+      <w:r>
+        <w:rPr>
+          <w:rFonts w:ascii="Consolas" w:hAnsi="Consolas" w:cs="Consolas"/>
+          <w:color w:val="000000"/>
+          <w:sz w:val="20"/>
+          <w:szCs w:val="20"/>
+        </w:rPr>
+        <w:tab/>
+      </w:r>
+      <w:r>
+        <w:rPr>
+          <w:rFonts w:ascii="Consolas" w:hAnsi="Consolas" w:cs="Consolas"/>
+          <w:color w:val="000000"/>
+          <w:sz w:val="20"/>
+          <w:szCs w:val="20"/>
+        </w:rPr>
+        <w:tab/>
+      </w:r>
+      <w:proofErr w:type="spellStart"/>
+      <w:r>
+        <w:rPr>
+          <w:rFonts w:ascii="Consolas" w:hAnsi="Consolas" w:cs="Consolas"/>
+          <w:b/>
+          <w:bCs/>
+          <w:color w:val="7F0055"/>
+          <w:sz w:val="20"/>
+          <w:szCs w:val="20"/>
+        </w:rPr>
+        <w:t>return</w:t>
+      </w:r>
+      <w:proofErr w:type="spellEnd"/>
+      <w:r>
+        <w:rPr>
+          <w:rFonts w:ascii="Consolas" w:hAnsi="Consolas" w:cs="Consolas"/>
+          <w:color w:val="000000"/>
+          <w:sz w:val="20"/>
+          <w:szCs w:val="20"/>
+        </w:rPr>
+        <w:t xml:space="preserve"> </w:t>
+      </w:r>
+      <w:r>
+        <w:rPr>
+          <w:rFonts w:ascii="Consolas" w:hAnsi="Consolas" w:cs="Consolas"/>
+          <w:color w:val="0000C0"/>
+          <w:sz w:val="20"/>
+          <w:szCs w:val="20"/>
+          <w:shd w:val="clear" w:color="auto" w:fill="D4D4D4"/>
+        </w:rPr>
+        <w:t>PENA_CONDENACAO_INDIVIDUAL</w:t>
+      </w:r>
+      <w:r>
+        <w:rPr>
+          <w:rFonts w:ascii="Consolas" w:hAnsi="Consolas" w:cs="Consolas"/>
+          <w:color w:val="000000"/>
+          <w:sz w:val="20"/>
+          <w:szCs w:val="20"/>
+        </w:rPr>
+        <w:t>;</w:t>
+      </w:r>
+    </w:p>
+    <w:p>
+      <w:r>
+        <w:rPr>
+          <w:rFonts w:ascii="Consolas" w:hAnsi="Consolas" w:cs="Consolas"/>
+          <w:color w:val="000000"/>
+          <w:sz w:val="20"/>
+          <w:szCs w:val="20"/>
+        </w:rPr>
+        <w:tab/>
+      </w:r>
+      <w:r>
+        <w:rPr>
+          <w:rFonts w:ascii="Consolas" w:hAnsi="Consolas" w:cs="Consolas"/>
+          <w:color w:val="000000"/>
+          <w:sz w:val="20"/>
+          <w:szCs w:val="20"/>
+        </w:rPr>
+        <w:tab/>
+      </w:r>
+      <w:r>
+        <w:rPr>
+          <w:rFonts w:ascii="Consolas" w:hAnsi="Consolas" w:cs="Consolas"/>
+          <w:color w:val="000000"/>
+          <w:sz w:val="20"/>
+          <w:szCs w:val="20"/>
+        </w:rPr>
+        <w:tab/>
         <w:t>}</w:t>
       </w:r>
     </w:p>

</xml_diff>